<commit_message>
close docs so remove 'ghost' docs- add scrapbook
</commit_message>
<xml_diff>
--- a/manuscript/submission_01_2017/Technical Appendix.docx
+++ b/manuscript/submission_01_2017/Technical Appendix.docx
@@ -89,6 +89,64 @@
         <w:t xml:space="preserve">Death count estimation: Construction of period lifetables based on projected values from stage 2, and comparison with actual death counts for each age, sex and year. </w:t>
       </w:r>
     </w:p>
+    <w:p>
+      <w:pPr>
+        <w:rPr>
+          <w:b/>
+        </w:rPr>
+      </w:pPr>
+      <w:r>
+        <w:rPr>
+          <w:b/>
+        </w:rPr>
+        <w:t>Overall modelling strategy</w:t>
+      </w:r>
+    </w:p>
+    <w:p>
+      <w:r>
+        <w:t>The overall aim of the modelling was to produce plausible estimates of the expected number of deaths, at each age in single years, and for both sexes, over the period 2010-2015 inclusive, given that age-sex specific mortality rates have tended to change at most ages over the period 1961-2015. The overall modelling strategy was to fit the same model specification to each of 180 distinct age and sex specific log mortality rates. A number of different model specifications were explored, and for each model family the age and sex specific log mortality rates were regressed against a number</w:t>
+      </w:r>
+      <w:r>
+        <w:t xml:space="preserve"> of terms that included time (years since the start of the time series) as a predictor variable. In the simpler model specifications, only a linear effect on time (‘year’) was included, and in more complicated model specifications various polynomials of time (year</w:t>
+      </w:r>
+      <w:r>
+        <w:rPr>
+          <w:vertAlign w:val="superscript"/>
+        </w:rPr>
+        <w:t>2</w:t>
+      </w:r>
+      <w:r>
+        <w:t>, year</w:t>
+      </w:r>
+      <w:r>
+        <w:rPr>
+          <w:vertAlign w:val="superscript"/>
+        </w:rPr>
+        <w:t>3</w:t>
+      </w:r>
+      <w:r>
+        <w:t xml:space="preserve"> and year</w:t>
+      </w:r>
+      <w:r>
+        <w:rPr>
+          <w:vertAlign w:val="superscript"/>
+        </w:rPr>
+        <w:t>4</w:t>
+      </w:r>
+      <w:r>
+        <w:t xml:space="preserve">) were also included. In addition, some model specifications included dummy variables indicating either the presence of a Labour government (LAB), or a recession (REC). Model specifications differed also in whether they included interaction terms between LAB, REC, and the polynomial terms for time. </w:t>
+      </w:r>
+    </w:p>
+    <w:p>
+      <w:r>
+        <w:t xml:space="preserve">Where a model specification was used that included an interaction term between LAB and year and not higher polynomials on year, this can be interpreted as a change in the gradient of change in log mortality rates over time during years in which the Labour government was in power compared with other years. A similar interpretation can be provided to models including interactions between REC and year.  </w:t>
+      </w:r>
+    </w:p>
+    <w:p>
+      <w:r>
+        <w:t xml:space="preserve">The R programming language was used to produce the analyses, and the function lm used to produce the models. </w:t>
+      </w:r>
+    </w:p>
     <w:p/>
     <w:p>
       <w:pPr>
@@ -105,7 +163,26 @@
     </w:p>
     <w:p>
       <w:r>
-        <w:t xml:space="preserve">A series of 24 model specifications were compared. In each of these model specifications the log mortality rates for each of 180 separate age/sex combinations were regressed against a different series of possible explanatory variables. The data used were from the ONS [provide more details] and provided population and death counts for males and females separately for each age in single years from birth to over 89 years of age. </w:t>
+        <w:t>A series of 24 model specifications were compared. In each of these model specifications the log mortality rates for each of 180 separate age/sex combinations were regressed against a different series of possible explanatory variables. The data used were from the ONS</w:t>
+      </w:r>
+      <w:r>
+        <w:t xml:space="preserve">. For years 1961 to 2014 the data </w:t>
+      </w:r>
+      <w:proofErr w:type="gramStart"/>
+      <w:r>
+        <w:t xml:space="preserve">included </w:t>
+      </w:r>
+      <w:bookmarkStart w:id="0" w:name="_GoBack"/>
+      <w:bookmarkEnd w:id="0"/>
+      <w:r>
+        <w:t xml:space="preserve"> </w:t>
+      </w:r>
+      <w:r>
+        <w:t>and</w:t>
+      </w:r>
+      <w:proofErr w:type="gramEnd"/>
+      <w:r>
+        <w:t xml:space="preserve"> provided population and death counts for males and females separately for each age in single years from birth to over 89 years of age. </w:t>
       </w:r>
     </w:p>
     <w:p/>
@@ -392,10 +469,7 @@
           </w:tcPr>
           <w:p>
             <w:r>
-              <w:t xml:space="preserve">Linear trend over time, intercept and trend varying with </w:t>
-            </w:r>
-            <w:r>
-              <w:t>economic recession</w:t>
+              <w:t>Linear trend over time, intercept and trend varying with economic recession</w:t>
             </w:r>
           </w:p>
         </w:tc>
@@ -442,10 +516,7 @@
           </w:tcPr>
           <w:p>
             <w:r>
-              <w:t xml:space="preserve">Linear trend over time, intercept varying with </w:t>
-            </w:r>
-            <w:r>
-              <w:t>government</w:t>
+              <w:t>Linear trend over time, intercept varying with government</w:t>
             </w:r>
           </w:p>
         </w:tc>
@@ -492,10 +563,7 @@
           </w:tcPr>
           <w:p>
             <w:r>
-              <w:t xml:space="preserve">Linear trend over time, intercept varying with </w:t>
-            </w:r>
-            <w:r>
-              <w:t>economic recession</w:t>
+              <w:t>Linear trend over time, intercept varying with economic recession</w:t>
             </w:r>
           </w:p>
         </w:tc>
@@ -554,7 +622,6 @@
           </w:tcPr>
           <w:p>
             <w:r>
-              <w:lastRenderedPageBreak/>
               <w:t>8</w:t>
             </w:r>
           </w:p>
@@ -974,10 +1041,7 @@
           </w:tcPr>
           <w:p>
             <w:r>
-              <w:t xml:space="preserve">Nonlinear trend over time: first </w:t>
-            </w:r>
-            <w:r>
-              <w:t xml:space="preserve">four polynomials. </w:t>
+              <w:t xml:space="preserve">Nonlinear trend over time: first four polynomials. </w:t>
             </w:r>
           </w:p>
         </w:tc>
@@ -989,6 +1053,7 @@
           </w:tcPr>
           <w:p>
             <w:r>
+              <w:lastRenderedPageBreak/>
               <w:t>17</w:t>
             </w:r>
           </w:p>
@@ -1133,13 +1198,7 @@
           </w:p>
           <w:p>
             <w:r>
-              <w:t xml:space="preserve">Intercept and interaction with </w:t>
-            </w:r>
-            <w:r>
-              <w:t>government</w:t>
-            </w:r>
-            <w:r>
-              <w:t>.</w:t>
+              <w:t>Intercept and interaction with government.</w:t>
             </w:r>
           </w:p>
         </w:tc>
@@ -1243,13 +1302,7 @@
           </w:p>
           <w:p>
             <w:r>
-              <w:t>Intercept with government</w:t>
-            </w:r>
-            <w:r>
-              <w:t xml:space="preserve"> and interaction with linear year term only</w:t>
-            </w:r>
-            <w:r>
-              <w:t>.</w:t>
+              <w:t>Intercept with government and interaction with linear year term only.</w:t>
             </w:r>
           </w:p>
         </w:tc>
@@ -1314,7 +1367,6 @@
           </w:tcPr>
           <w:p>
             <w:r>
-              <w:lastRenderedPageBreak/>
               <w:t>23</w:t>
             </w:r>
           </w:p>
@@ -1439,6 +1491,7 @@
         <w:rPr>
           <w:b/>
         </w:rPr>
+        <w:lastRenderedPageBreak/>
         <w:t>Comparison of model families</w:t>
       </w:r>
     </w:p>
@@ -1486,7 +1539,6 @@
           <w:noProof/>
           <w:lang w:eastAsia="en-GB"/>
         </w:rPr>
-        <w:lastRenderedPageBreak/>
         <w:drawing>
           <wp:inline distT="0" distB="0" distL="0" distR="0">
             <wp:extent cx="5724525" cy="3429000"/>
@@ -1540,7 +1592,13 @@
     <w:p/>
     <w:p>
       <w:r>
-        <w:t>It is clear from this figure that different measures give different indications about which model family is ‘best’, with AIC suggestion model 19 outperforms the others, and BIC suggesting model 16 as performing best. Model 19 also appears to have almost the highest R-squared, and the highest adjusted R-squared scores.</w:t>
+        <w:t xml:space="preserve">It is clear from this figure that different measures give different indications about which model family is ‘best’, with AIC </w:t>
+      </w:r>
+      <w:r>
+        <w:t>indicating that model 19 has the highest penalised model fit, whereas BIC suggests model 16 has the best fit</w:t>
+      </w:r>
+      <w:r>
+        <w:t>. Model 19 also appears to have almost the highest R-squared, and the highest adjusted R-squared scores.</w:t>
       </w:r>
     </w:p>
     <w:p>
@@ -1557,6 +1615,7 @@
           <w:noProof/>
           <w:lang w:eastAsia="en-GB"/>
         </w:rPr>
+        <w:lastRenderedPageBreak/>
         <w:drawing>
           <wp:inline distT="0" distB="0" distL="0" distR="0">
             <wp:extent cx="5724525" cy="3429000"/>
@@ -1610,13 +1669,11 @@
     <w:p/>
     <w:p>
       <w:r>
-        <w:t xml:space="preserve">Within these age groups, model 19 had the lowest AIC and highest R-squared and adjusted R-squared values, as well as amongst the lowest BIC value. For this reason we decided to </w:t>
-      </w:r>
-      <w:proofErr w:type="gramStart"/>
-      <w:r>
-        <w:t>used</w:t>
-      </w:r>
-      <w:proofErr w:type="gramEnd"/>
+        <w:t>Within these age groups, model 19 had the lowest AIC and highest R-squared and adjusted R-squared values, as well as amongst the lowest BIC value. Fo</w:t>
+      </w:r>
+      <w:r>
+        <w:t>r this reason we decided to use</w:t>
+      </w:r>
       <w:r>
         <w:t xml:space="preserve"> model 19 in all subsequent analyses. </w:t>
       </w:r>
@@ -1631,11 +1688,1956 @@
         <w:rPr>
           <w:b/>
         </w:rPr>
-        <w:t>Another subheading…</w:t>
-      </w:r>
-      <w:bookmarkStart w:id="0" w:name="_GoBack"/>
-      <w:bookmarkEnd w:id="0"/>
+        <w:t>Model simulation approach</w:t>
+      </w:r>
     </w:p>
+    <w:p>
+      <w:r>
+        <w:t xml:space="preserve">After the best performing model family was identified, the next stage was to produce counterfactual </w:t>
+      </w:r>
+    </w:p>
+    <w:p/>
+    <w:p/>
+    <w:p/>
+    <w:p>
+      <w:pPr>
+        <w:pStyle w:val="Heading3"/>
+        <w:spacing w:line="480" w:lineRule="auto"/>
+        <w:rPr>
+          <w:rFonts w:ascii="Times New Roman" w:hAnsi="Times New Roman" w:cs="Times New Roman"/>
+          <w:b/>
+          <w:color w:val="auto"/>
+          <w:sz w:val="20"/>
+          <w:szCs w:val="20"/>
+        </w:rPr>
+      </w:pPr>
+      <w:r>
+        <w:rPr>
+          <w:rFonts w:ascii="Times New Roman" w:hAnsi="Times New Roman" w:cs="Times New Roman"/>
+          <w:b/>
+          <w:color w:val="auto"/>
+          <w:sz w:val="20"/>
+          <w:szCs w:val="20"/>
+        </w:rPr>
+        <w:t>Model</w:t>
+      </w:r>
+    </w:p>
+    <w:p>
+      <w:pPr>
+        <w:spacing w:line="480" w:lineRule="auto"/>
+        <w:rPr>
+          <w:rFonts w:ascii="Times New Roman" w:hAnsi="Times New Roman" w:cs="Times New Roman"/>
+          <w:sz w:val="20"/>
+        </w:rPr>
+      </w:pPr>
+      <w:r>
+        <w:rPr>
+          <w:rFonts w:ascii="Times New Roman" w:hAnsi="Times New Roman" w:cs="Times New Roman"/>
+          <w:sz w:val="20"/>
+        </w:rPr>
+        <w:t>For each sex, and for each age in single years, a, from birth to 95 years old, a separate linear regression model was fit with the following specification:</w:t>
+      </w:r>
+    </w:p>
+    <w:tbl>
+      <w:tblPr>
+        <w:tblStyle w:val="TableGrid"/>
+        <w:tblW w:w="0" w:type="auto"/>
+        <w:tblBorders>
+          <w:top w:val="none" w:sz="0" w:space="0" w:color="auto"/>
+          <w:left w:val="none" w:sz="0" w:space="0" w:color="auto"/>
+          <w:bottom w:val="none" w:sz="0" w:space="0" w:color="auto"/>
+          <w:right w:val="none" w:sz="0" w:space="0" w:color="auto"/>
+          <w:insideH w:val="none" w:sz="0" w:space="0" w:color="auto"/>
+          <w:insideV w:val="none" w:sz="0" w:space="0" w:color="auto"/>
+        </w:tblBorders>
+        <w:tblLook w:val="04A0" w:firstRow="1" w:lastRow="0" w:firstColumn="1" w:lastColumn="0" w:noHBand="0" w:noVBand="1"/>
+      </w:tblPr>
+      <w:tblGrid>
+        <w:gridCol w:w="8505"/>
+        <w:gridCol w:w="511"/>
+      </w:tblGrid>
+      <w:tr>
+        <w:tc>
+          <w:tcPr>
+            <w:tcW w:w="8505" w:type="dxa"/>
+          </w:tcPr>
+          <w:p>
+            <w:pPr>
+              <w:spacing w:line="480" w:lineRule="auto"/>
+              <w:rPr>
+                <w:rFonts w:ascii="Times New Roman" w:hAnsi="Times New Roman" w:cs="Times New Roman"/>
+              </w:rPr>
+            </w:pPr>
+            <m:oMathPara>
+              <m:oMath>
+                <m:func>
+                  <m:funcPr>
+                    <m:ctrlPr>
+                      <w:rPr>
+                        <w:rFonts w:ascii="Cambria Math" w:hAnsi="Cambria Math" w:cs="Times New Roman"/>
+                        <w:i/>
+                      </w:rPr>
+                    </m:ctrlPr>
+                  </m:funcPr>
+                  <m:fName>
+                    <m:sSub>
+                      <m:sSubPr>
+                        <m:ctrlPr>
+                          <w:rPr>
+                            <w:rFonts w:ascii="Cambria Math" w:hAnsi="Cambria Math" w:cs="Times New Roman"/>
+                          </w:rPr>
+                        </m:ctrlPr>
+                      </m:sSubPr>
+                      <m:e>
+                        <m:r>
+                          <m:rPr>
+                            <m:sty m:val="p"/>
+                          </m:rPr>
+                          <w:rPr>
+                            <w:rFonts w:ascii="Cambria Math" w:hAnsi="Cambria Math" w:cs="Times New Roman"/>
+                          </w:rPr>
+                          <m:t>log</m:t>
+                        </m:r>
+                      </m:e>
+                      <m:sub>
+                        <m:r>
+                          <w:rPr>
+                            <w:rFonts w:ascii="Cambria Math" w:hAnsi="Cambria Math" w:cs="Times New Roman"/>
+                          </w:rPr>
+                          <m:t>10</m:t>
+                        </m:r>
+                      </m:sub>
+                    </m:sSub>
+                  </m:fName>
+                  <m:e>
+                    <m:d>
+                      <m:dPr>
+                        <m:ctrlPr>
+                          <w:rPr>
+                            <w:rFonts w:ascii="Cambria Math" w:hAnsi="Cambria Math" w:cs="Times New Roman"/>
+                            <w:i/>
+                          </w:rPr>
+                        </m:ctrlPr>
+                      </m:dPr>
+                      <m:e>
+                        <m:sSub>
+                          <m:sSubPr>
+                            <m:ctrlPr>
+                              <w:rPr>
+                                <w:rFonts w:ascii="Cambria Math" w:hAnsi="Cambria Math" w:cs="Times New Roman"/>
+                                <w:i/>
+                              </w:rPr>
+                            </m:ctrlPr>
+                          </m:sSubPr>
+                          <m:e>
+                            <m:r>
+                              <w:rPr>
+                                <w:rFonts w:ascii="Cambria Math" w:hAnsi="Cambria Math" w:cs="Times New Roman"/>
+                              </w:rPr>
+                              <m:t>m</m:t>
+                            </m:r>
+                          </m:e>
+                          <m:sub>
+                            <m:r>
+                              <w:rPr>
+                                <w:rFonts w:ascii="Cambria Math" w:hAnsi="Cambria Math" w:cs="Times New Roman"/>
+                              </w:rPr>
+                              <m:t>t, a, s</m:t>
+                            </m:r>
+                          </m:sub>
+                        </m:sSub>
+                      </m:e>
+                    </m:d>
+                  </m:e>
+                </m:func>
+                <m:r>
+                  <w:rPr>
+                    <w:rFonts w:ascii="Cambria Math" w:hAnsi="Cambria Math" w:cs="Times New Roman"/>
+                  </w:rPr>
+                  <m:t xml:space="preserve">= </m:t>
+                </m:r>
+                <m:sSub>
+                  <m:sSubPr>
+                    <m:ctrlPr>
+                      <w:rPr>
+                        <w:rFonts w:ascii="Cambria Math" w:hAnsi="Cambria Math" w:cs="Times New Roman"/>
+                        <w:i/>
+                      </w:rPr>
+                    </m:ctrlPr>
+                  </m:sSubPr>
+                  <m:e>
+                    <m:r>
+                      <w:rPr>
+                        <w:rFonts w:ascii="Cambria Math" w:hAnsi="Cambria Math" w:cs="Times New Roman"/>
+                      </w:rPr>
+                      <m:t>β</m:t>
+                    </m:r>
+                  </m:e>
+                  <m:sub>
+                    <m:r>
+                      <w:rPr>
+                        <w:rFonts w:ascii="Cambria Math" w:hAnsi="Cambria Math" w:cs="Times New Roman"/>
+                      </w:rPr>
+                      <m:t>0, a,s</m:t>
+                    </m:r>
+                  </m:sub>
+                </m:sSub>
+                <m:r>
+                  <w:rPr>
+                    <w:rFonts w:ascii="Cambria Math" w:hAnsi="Cambria Math" w:cs="Times New Roman"/>
+                  </w:rPr>
+                  <m:t xml:space="preserve">+ </m:t>
+                </m:r>
+                <m:sSub>
+                  <m:sSubPr>
+                    <m:ctrlPr>
+                      <w:rPr>
+                        <w:rFonts w:ascii="Cambria Math" w:hAnsi="Cambria Math" w:cs="Times New Roman"/>
+                        <w:i/>
+                      </w:rPr>
+                    </m:ctrlPr>
+                  </m:sSubPr>
+                  <m:e>
+                    <m:r>
+                      <w:rPr>
+                        <w:rFonts w:ascii="Cambria Math" w:hAnsi="Cambria Math" w:cs="Times New Roman"/>
+                      </w:rPr>
+                      <m:t>β</m:t>
+                    </m:r>
+                  </m:e>
+                  <m:sub>
+                    <m:r>
+                      <w:rPr>
+                        <w:rFonts w:ascii="Cambria Math" w:hAnsi="Cambria Math" w:cs="Times New Roman"/>
+                      </w:rPr>
+                      <m:t>1, a,s</m:t>
+                    </m:r>
+                  </m:sub>
+                </m:sSub>
+                <m:r>
+                  <w:rPr>
+                    <w:rFonts w:ascii="Cambria Math" w:hAnsi="Cambria Math" w:cs="Times New Roman"/>
+                  </w:rPr>
+                  <m:t>t+</m:t>
+                </m:r>
+                <m:sSub>
+                  <m:sSubPr>
+                    <m:ctrlPr>
+                      <w:rPr>
+                        <w:rFonts w:ascii="Cambria Math" w:hAnsi="Cambria Math" w:cs="Times New Roman"/>
+                        <w:i/>
+                      </w:rPr>
+                    </m:ctrlPr>
+                  </m:sSubPr>
+                  <m:e>
+                    <m:r>
+                      <w:rPr>
+                        <w:rFonts w:ascii="Cambria Math" w:hAnsi="Cambria Math" w:cs="Times New Roman"/>
+                      </w:rPr>
+                      <m:t>β</m:t>
+                    </m:r>
+                  </m:e>
+                  <m:sub>
+                    <m:r>
+                      <w:rPr>
+                        <w:rFonts w:ascii="Cambria Math" w:hAnsi="Cambria Math" w:cs="Times New Roman"/>
+                      </w:rPr>
+                      <m:t>2, a,s</m:t>
+                    </m:r>
+                  </m:sub>
+                </m:sSub>
+                <m:r>
+                  <w:rPr>
+                    <w:rFonts w:ascii="Cambria Math" w:hAnsi="Cambria Math" w:cs="Times New Roman"/>
+                  </w:rPr>
+                  <m:t xml:space="preserve">L+ </m:t>
+                </m:r>
+                <m:sSub>
+                  <m:sSubPr>
+                    <m:ctrlPr>
+                      <w:rPr>
+                        <w:rFonts w:ascii="Cambria Math" w:hAnsi="Cambria Math" w:cs="Times New Roman"/>
+                        <w:i/>
+                      </w:rPr>
+                    </m:ctrlPr>
+                  </m:sSubPr>
+                  <m:e>
+                    <m:r>
+                      <w:rPr>
+                        <w:rFonts w:ascii="Cambria Math" w:hAnsi="Cambria Math" w:cs="Times New Roman"/>
+                      </w:rPr>
+                      <m:t>β</m:t>
+                    </m:r>
+                  </m:e>
+                  <m:sub>
+                    <m:r>
+                      <w:rPr>
+                        <w:rFonts w:ascii="Cambria Math" w:hAnsi="Cambria Math" w:cs="Times New Roman"/>
+                      </w:rPr>
+                      <m:t>3, a,s</m:t>
+                    </m:r>
+                  </m:sub>
+                </m:sSub>
+                <m:r>
+                  <w:rPr>
+                    <w:rFonts w:ascii="Cambria Math" w:hAnsi="Cambria Math" w:cs="Times New Roman"/>
+                  </w:rPr>
+                  <m:t xml:space="preserve">Lt+ </m:t>
+                </m:r>
+                <m:sSub>
+                  <m:sSubPr>
+                    <m:ctrlPr>
+                      <w:rPr>
+                        <w:rFonts w:ascii="Cambria Math" w:hAnsi="Cambria Math" w:cs="Times New Roman"/>
+                        <w:i/>
+                      </w:rPr>
+                    </m:ctrlPr>
+                  </m:sSubPr>
+                  <m:e>
+                    <m:r>
+                      <w:rPr>
+                        <w:rFonts w:ascii="Cambria Math" w:hAnsi="Cambria Math" w:cs="Times New Roman"/>
+                      </w:rPr>
+                      <m:t>β</m:t>
+                    </m:r>
+                  </m:e>
+                  <m:sub>
+                    <m:r>
+                      <w:rPr>
+                        <w:rFonts w:ascii="Cambria Math" w:hAnsi="Cambria Math" w:cs="Times New Roman"/>
+                      </w:rPr>
+                      <m:t>4,a,s</m:t>
+                    </m:r>
+                  </m:sub>
+                </m:sSub>
+                <m:r>
+                  <w:rPr>
+                    <w:rFonts w:ascii="Cambria Math" w:hAnsi="Cambria Math" w:cs="Times New Roman"/>
+                  </w:rPr>
+                  <m:t xml:space="preserve">R+ </m:t>
+                </m:r>
+                <m:sSub>
+                  <m:sSubPr>
+                    <m:ctrlPr>
+                      <w:rPr>
+                        <w:rFonts w:ascii="Cambria Math" w:hAnsi="Cambria Math" w:cs="Times New Roman"/>
+                        <w:i/>
+                      </w:rPr>
+                    </m:ctrlPr>
+                  </m:sSubPr>
+                  <m:e>
+                    <m:r>
+                      <w:rPr>
+                        <w:rFonts w:ascii="Cambria Math" w:hAnsi="Cambria Math" w:cs="Times New Roman"/>
+                      </w:rPr>
+                      <m:t>β</m:t>
+                    </m:r>
+                  </m:e>
+                  <m:sub>
+                    <m:r>
+                      <w:rPr>
+                        <w:rFonts w:ascii="Cambria Math" w:hAnsi="Cambria Math" w:cs="Times New Roman"/>
+                      </w:rPr>
+                      <m:t>5,a,s</m:t>
+                    </m:r>
+                  </m:sub>
+                </m:sSub>
+                <m:r>
+                  <w:rPr>
+                    <w:rFonts w:ascii="Cambria Math" w:hAnsi="Cambria Math" w:cs="Times New Roman"/>
+                  </w:rPr>
+                  <m:t>Rt+ ϵ</m:t>
+                </m:r>
+              </m:oMath>
+            </m:oMathPara>
+          </w:p>
+        </w:tc>
+        <w:tc>
+          <w:tcPr>
+            <w:tcW w:w="511" w:type="dxa"/>
+          </w:tcPr>
+          <w:p>
+            <w:pPr>
+              <w:spacing w:line="480" w:lineRule="auto"/>
+              <w:rPr>
+                <w:rFonts w:ascii="Times New Roman" w:hAnsi="Times New Roman" w:cs="Times New Roman"/>
+              </w:rPr>
+            </w:pPr>
+            <w:r>
+              <w:rPr>
+                <w:rFonts w:ascii="Times New Roman" w:hAnsi="Times New Roman" w:cs="Times New Roman"/>
+              </w:rPr>
+              <w:t>(1)</w:t>
+            </w:r>
+          </w:p>
+        </w:tc>
+      </w:tr>
+    </w:tbl>
+    <w:p>
+      <w:pPr>
+        <w:spacing w:line="480" w:lineRule="auto"/>
+        <w:rPr>
+          <w:rFonts w:ascii="Times New Roman" w:hAnsi="Times New Roman" w:cs="Times New Roman"/>
+        </w:rPr>
+      </w:pPr>
+    </w:p>
+    <w:p>
+      <w:pPr>
+        <w:spacing w:line="480" w:lineRule="auto"/>
+        <w:rPr>
+          <w:rFonts w:ascii="Times New Roman" w:hAnsi="Times New Roman" w:cs="Times New Roman"/>
+          <w:sz w:val="20"/>
+        </w:rPr>
+      </w:pPr>
+      <w:r>
+        <w:rPr>
+          <w:rFonts w:ascii="Times New Roman" w:hAnsi="Times New Roman" w:cs="Times New Roman"/>
+          <w:sz w:val="20"/>
+        </w:rPr>
+        <w:t xml:space="preserve">Where </w:t>
+      </w:r>
+      <m:oMath>
+        <m:sSub>
+          <m:sSubPr>
+            <m:ctrlPr>
+              <w:rPr>
+                <w:rFonts w:ascii="Cambria Math" w:hAnsi="Cambria Math" w:cs="Times New Roman"/>
+                <w:i/>
+                <w:sz w:val="20"/>
+              </w:rPr>
+            </m:ctrlPr>
+          </m:sSubPr>
+          <m:e>
+            <m:r>
+              <w:rPr>
+                <w:rFonts w:ascii="Cambria Math" w:hAnsi="Cambria Math" w:cs="Times New Roman"/>
+                <w:sz w:val="20"/>
+              </w:rPr>
+              <m:t>m</m:t>
+            </m:r>
+          </m:e>
+          <m:sub>
+            <m:r>
+              <w:rPr>
+                <w:rFonts w:ascii="Cambria Math" w:hAnsi="Cambria Math" w:cs="Times New Roman"/>
+                <w:sz w:val="20"/>
+              </w:rPr>
+              <m:t>t, a, s</m:t>
+            </m:r>
+          </m:sub>
+        </m:sSub>
+      </m:oMath>
+      <w:r>
+        <w:rPr>
+          <w:rFonts w:ascii="Times New Roman" w:eastAsiaTheme="minorEastAsia" w:hAnsi="Times New Roman" w:cs="Times New Roman"/>
+          <w:sz w:val="20"/>
+        </w:rPr>
+        <w:t xml:space="preserve"> is the mortality rate (death count divided by population count) in year t, at age a, and for sex s; </w:t>
+      </w:r>
+      <w:r>
+        <w:rPr>
+          <w:rFonts w:ascii="Times New Roman" w:hAnsi="Times New Roman" w:cs="Times New Roman"/>
+          <w:sz w:val="20"/>
+        </w:rPr>
+        <w:t xml:space="preserve">t is year; L is a dummy variable indicating the years, 1997 to 2010, in which New Labour were in government; R is a dummy variable indicating 2008 and 2009, the years in which the UK economy entered a recession as a result of the GFC, and </w:t>
+      </w:r>
+      <m:oMath>
+        <m:r>
+          <w:rPr>
+            <w:rFonts w:ascii="Cambria Math" w:hAnsi="Cambria Math" w:cs="Times New Roman"/>
+            <w:sz w:val="20"/>
+          </w:rPr>
+          <m:t>ϵ</m:t>
+        </m:r>
+      </m:oMath>
+      <w:r>
+        <w:rPr>
+          <w:rFonts w:ascii="Times New Roman" w:hAnsi="Times New Roman" w:cs="Times New Roman"/>
+          <w:sz w:val="20"/>
+        </w:rPr>
+        <w:t xml:space="preserve"> is an error term. The R term is included to capture any additional short-term changes in </w:t>
+      </w:r>
+      <w:r>
+        <w:rPr>
+          <w:rFonts w:ascii="Times New Roman" w:hAnsi="Times New Roman" w:cs="Times New Roman"/>
+          <w:sz w:val="20"/>
+        </w:rPr>
+        <w:lastRenderedPageBreak/>
+        <w:t xml:space="preserve">mortality rates to be captured in a separate term rather than influence </w:t>
+      </w:r>
+      <w:r>
+        <w:rPr>
+          <w:rFonts w:ascii="Times New Roman" w:eastAsiaTheme="minorEastAsia" w:hAnsi="Times New Roman" w:cs="Times New Roman"/>
+          <w:sz w:val="20"/>
+        </w:rPr>
+        <w:t xml:space="preserve">the coefficients including New Labour years, </w:t>
+      </w:r>
+      <m:oMath>
+        <m:sSub>
+          <m:sSubPr>
+            <m:ctrlPr>
+              <w:rPr>
+                <w:rFonts w:ascii="Cambria Math" w:hAnsi="Cambria Math" w:cs="Times New Roman"/>
+                <w:i/>
+                <w:sz w:val="20"/>
+              </w:rPr>
+            </m:ctrlPr>
+          </m:sSubPr>
+          <m:e>
+            <m:r>
+              <w:rPr>
+                <w:rFonts w:ascii="Cambria Math" w:hAnsi="Cambria Math" w:cs="Times New Roman"/>
+                <w:sz w:val="20"/>
+              </w:rPr>
+              <m:t>β</m:t>
+            </m:r>
+          </m:e>
+          <m:sub>
+            <m:r>
+              <w:rPr>
+                <w:rFonts w:ascii="Cambria Math" w:hAnsi="Cambria Math" w:cs="Times New Roman"/>
+                <w:sz w:val="20"/>
+              </w:rPr>
+              <m:t>2</m:t>
+            </m:r>
+          </m:sub>
+        </m:sSub>
+      </m:oMath>
+      <w:r>
+        <w:rPr>
+          <w:rFonts w:ascii="Times New Roman" w:hAnsi="Times New Roman" w:cs="Times New Roman"/>
+          <w:sz w:val="20"/>
+        </w:rPr>
+        <w:t xml:space="preserve"> </w:t>
+      </w:r>
+      <w:proofErr w:type="gramStart"/>
+      <w:r>
+        <w:rPr>
+          <w:rFonts w:ascii="Times New Roman" w:hAnsi="Times New Roman" w:cs="Times New Roman"/>
+          <w:sz w:val="20"/>
+        </w:rPr>
+        <w:t xml:space="preserve">and </w:t>
+      </w:r>
+      <w:proofErr w:type="gramEnd"/>
+      <m:oMath>
+        <m:sSub>
+          <m:sSubPr>
+            <m:ctrlPr>
+              <w:rPr>
+                <w:rFonts w:ascii="Cambria Math" w:hAnsi="Cambria Math" w:cs="Times New Roman"/>
+                <w:i/>
+                <w:sz w:val="20"/>
+              </w:rPr>
+            </m:ctrlPr>
+          </m:sSubPr>
+          <m:e>
+            <m:r>
+              <w:rPr>
+                <w:rFonts w:ascii="Cambria Math" w:hAnsi="Cambria Math" w:cs="Times New Roman"/>
+                <w:sz w:val="20"/>
+              </w:rPr>
+              <m:t>β</m:t>
+            </m:r>
+          </m:e>
+          <m:sub>
+            <m:r>
+              <w:rPr>
+                <w:rFonts w:ascii="Cambria Math" w:hAnsi="Cambria Math" w:cs="Times New Roman"/>
+                <w:sz w:val="20"/>
+              </w:rPr>
+              <m:t>3</m:t>
+            </m:r>
+          </m:sub>
+        </m:sSub>
+      </m:oMath>
+      <w:r>
+        <w:rPr>
+          <w:rFonts w:ascii="Times New Roman" w:eastAsiaTheme="minorEastAsia" w:hAnsi="Times New Roman" w:cs="Times New Roman"/>
+          <w:sz w:val="20"/>
+        </w:rPr>
+        <w:t xml:space="preserve">. </w:t>
+      </w:r>
+      <w:r>
+        <w:rPr>
+          <w:rFonts w:ascii="Times New Roman" w:hAnsi="Times New Roman" w:cs="Times New Roman"/>
+          <w:sz w:val="20"/>
+        </w:rPr>
+        <w:t xml:space="preserve">The use of interaction terms Lt and </w:t>
+      </w:r>
+      <w:proofErr w:type="spellStart"/>
+      <w:proofErr w:type="gramStart"/>
+      <w:r>
+        <w:rPr>
+          <w:rFonts w:ascii="Times New Roman" w:hAnsi="Times New Roman" w:cs="Times New Roman"/>
+          <w:sz w:val="20"/>
+        </w:rPr>
+        <w:t>Rt</w:t>
+      </w:r>
+      <w:proofErr w:type="spellEnd"/>
+      <w:proofErr w:type="gramEnd"/>
+      <w:r>
+        <w:rPr>
+          <w:rFonts w:ascii="Times New Roman" w:hAnsi="Times New Roman" w:cs="Times New Roman"/>
+          <w:sz w:val="20"/>
+        </w:rPr>
+        <w:t xml:space="preserve"> allowed for the gradients of change in log mortality rates over time to be different over the New Labour and GFC recession periods. </w:t>
+      </w:r>
+    </w:p>
+    <w:p>
+      <w:pPr>
+        <w:spacing w:line="480" w:lineRule="auto"/>
+        <w:rPr>
+          <w:rFonts w:ascii="Times New Roman" w:eastAsiaTheme="minorEastAsia" w:hAnsi="Times New Roman" w:cs="Times New Roman"/>
+          <w:sz w:val="20"/>
+        </w:rPr>
+      </w:pPr>
+      <w:r>
+        <w:rPr>
+          <w:rFonts w:ascii="Times New Roman" w:hAnsi="Times New Roman" w:cs="Times New Roman"/>
+          <w:sz w:val="20"/>
+        </w:rPr>
+        <w:t xml:space="preserve">The above model specification was fit to ONS data for each year from 1990 to 2010 inclusive. </w:t>
+      </w:r>
+      <w:proofErr w:type="gramStart"/>
+      <w:r>
+        <w:rPr>
+          <w:rFonts w:ascii="Times New Roman" w:hAnsi="Times New Roman" w:cs="Times New Roman"/>
+          <w:sz w:val="20"/>
+        </w:rPr>
+        <w:t xml:space="preserve">Redefining </w:t>
+      </w:r>
+      <w:proofErr w:type="gramEnd"/>
+      <m:oMath>
+        <m:sSub>
+          <m:sSubPr>
+            <m:ctrlPr>
+              <w:rPr>
+                <w:rFonts w:ascii="Cambria Math" w:hAnsi="Cambria Math" w:cs="Times New Roman"/>
+                <w:i/>
+                <w:sz w:val="20"/>
+              </w:rPr>
+            </m:ctrlPr>
+          </m:sSubPr>
+          <m:e>
+            <m:r>
+              <w:rPr>
+                <w:rFonts w:ascii="Cambria Math" w:hAnsi="Cambria Math" w:cs="Times New Roman"/>
+                <w:sz w:val="20"/>
+              </w:rPr>
+              <m:t>Y</m:t>
+            </m:r>
+          </m:e>
+          <m:sub>
+            <m:r>
+              <w:rPr>
+                <w:rFonts w:ascii="Cambria Math" w:hAnsi="Cambria Math" w:cs="Times New Roman"/>
+                <w:sz w:val="20"/>
+              </w:rPr>
+              <m:t xml:space="preserve">t,a,s </m:t>
+            </m:r>
+          </m:sub>
+        </m:sSub>
+        <m:r>
+          <w:rPr>
+            <w:rFonts w:ascii="Cambria Math" w:hAnsi="Cambria Math" w:cs="Times New Roman"/>
+            <w:sz w:val="20"/>
+          </w:rPr>
+          <m:t>=</m:t>
+        </m:r>
+        <m:func>
+          <m:funcPr>
+            <m:ctrlPr>
+              <w:rPr>
+                <w:rFonts w:ascii="Cambria Math" w:hAnsi="Cambria Math" w:cs="Times New Roman"/>
+                <w:i/>
+                <w:sz w:val="20"/>
+              </w:rPr>
+            </m:ctrlPr>
+          </m:funcPr>
+          <m:fName>
+            <m:sSub>
+              <m:sSubPr>
+                <m:ctrlPr>
+                  <w:rPr>
+                    <w:rFonts w:ascii="Cambria Math" w:hAnsi="Cambria Math" w:cs="Times New Roman"/>
+                    <w:sz w:val="20"/>
+                  </w:rPr>
+                </m:ctrlPr>
+              </m:sSubPr>
+              <m:e>
+                <m:r>
+                  <m:rPr>
+                    <m:sty m:val="p"/>
+                  </m:rPr>
+                  <w:rPr>
+                    <w:rFonts w:ascii="Cambria Math" w:hAnsi="Cambria Math" w:cs="Times New Roman"/>
+                    <w:sz w:val="20"/>
+                  </w:rPr>
+                  <m:t>log</m:t>
+                </m:r>
+              </m:e>
+              <m:sub>
+                <m:r>
+                  <w:rPr>
+                    <w:rFonts w:ascii="Cambria Math" w:hAnsi="Cambria Math" w:cs="Times New Roman"/>
+                    <w:sz w:val="20"/>
+                  </w:rPr>
+                  <m:t>10</m:t>
+                </m:r>
+              </m:sub>
+            </m:sSub>
+          </m:fName>
+          <m:e>
+            <m:d>
+              <m:dPr>
+                <m:ctrlPr>
+                  <w:rPr>
+                    <w:rFonts w:ascii="Cambria Math" w:hAnsi="Cambria Math" w:cs="Times New Roman"/>
+                    <w:i/>
+                    <w:sz w:val="20"/>
+                  </w:rPr>
+                </m:ctrlPr>
+              </m:dPr>
+              <m:e>
+                <m:sSub>
+                  <m:sSubPr>
+                    <m:ctrlPr>
+                      <w:rPr>
+                        <w:rFonts w:ascii="Cambria Math" w:hAnsi="Cambria Math" w:cs="Times New Roman"/>
+                        <w:i/>
+                        <w:sz w:val="20"/>
+                      </w:rPr>
+                    </m:ctrlPr>
+                  </m:sSubPr>
+                  <m:e>
+                    <m:r>
+                      <w:rPr>
+                        <w:rFonts w:ascii="Cambria Math" w:hAnsi="Cambria Math" w:cs="Times New Roman"/>
+                        <w:sz w:val="20"/>
+                      </w:rPr>
+                      <m:t>m</m:t>
+                    </m:r>
+                  </m:e>
+                  <m:sub>
+                    <m:r>
+                      <w:rPr>
+                        <w:rFonts w:ascii="Cambria Math" w:hAnsi="Cambria Math" w:cs="Times New Roman"/>
+                        <w:sz w:val="20"/>
+                      </w:rPr>
+                      <m:t>t, a, s</m:t>
+                    </m:r>
+                  </m:sub>
+                </m:sSub>
+              </m:e>
+            </m:d>
+          </m:e>
+        </m:func>
+      </m:oMath>
+      <w:r>
+        <w:rPr>
+          <w:rFonts w:ascii="Times New Roman" w:eastAsiaTheme="minorEastAsia" w:hAnsi="Times New Roman" w:cs="Times New Roman"/>
+          <w:sz w:val="20"/>
+        </w:rPr>
+        <w:t xml:space="preserve">, projected log mortality rates </w:t>
+      </w:r>
+      <m:oMath>
+        <m:sSub>
+          <m:sSubPr>
+            <m:ctrlPr>
+              <w:rPr>
+                <w:rFonts w:ascii="Cambria Math" w:hAnsi="Cambria Math" w:cs="Times New Roman"/>
+                <w:i/>
+                <w:sz w:val="20"/>
+              </w:rPr>
+            </m:ctrlPr>
+          </m:sSubPr>
+          <m:e>
+            <m:sSubSup>
+              <m:sSubSupPr>
+                <m:ctrlPr>
+                  <w:rPr>
+                    <w:rFonts w:ascii="Cambria Math" w:hAnsi="Cambria Math" w:cs="Times New Roman"/>
+                    <w:i/>
+                    <w:sz w:val="20"/>
+                  </w:rPr>
+                </m:ctrlPr>
+              </m:sSubSupPr>
+              <m:e>
+                <m:r>
+                  <w:rPr>
+                    <w:rFonts w:ascii="Cambria Math" w:hAnsi="Cambria Math" w:cs="Times New Roman"/>
+                    <w:sz w:val="20"/>
+                  </w:rPr>
+                  <m:t>Y</m:t>
+                </m:r>
+              </m:e>
+              <m:sub>
+                <m:r>
+                  <w:rPr>
+                    <w:rFonts w:ascii="Cambria Math" w:hAnsi="Cambria Math" w:cs="Times New Roman"/>
+                    <w:sz w:val="20"/>
+                  </w:rPr>
+                  <m:t>a,s, t</m:t>
+                </m:r>
+              </m:sub>
+              <m:sup>
+                <m:r>
+                  <w:rPr>
+                    <w:rFonts w:ascii="Cambria Math" w:hAnsi="Cambria Math" w:cs="Times New Roman"/>
+                    <w:sz w:val="20"/>
+                  </w:rPr>
+                  <m:t>*</m:t>
+                </m:r>
+              </m:sup>
+            </m:sSubSup>
+          </m:e>
+          <m:sub>
+            <m:r>
+              <w:rPr>
+                <w:rFonts w:ascii="Cambria Math" w:hAnsi="Cambria Math" w:cs="Times New Roman"/>
+                <w:sz w:val="20"/>
+              </w:rPr>
+              <m:t xml:space="preserve"> </m:t>
+            </m:r>
+          </m:sub>
+        </m:sSub>
+      </m:oMath>
+      <w:r>
+        <w:rPr>
+          <w:rFonts w:ascii="Times New Roman" w:eastAsiaTheme="minorEastAsia" w:hAnsi="Times New Roman" w:cs="Times New Roman"/>
+          <w:sz w:val="20"/>
+        </w:rPr>
+        <w:t>were calculated for years 2011 to 2015 inclusive by setting t to these year values and L to 1, i.e.</w:t>
+      </w:r>
+    </w:p>
+    <w:tbl>
+      <w:tblPr>
+        <w:tblStyle w:val="TableGrid"/>
+        <w:tblW w:w="0" w:type="auto"/>
+        <w:tblBorders>
+          <w:top w:val="none" w:sz="0" w:space="0" w:color="auto"/>
+          <w:left w:val="none" w:sz="0" w:space="0" w:color="auto"/>
+          <w:bottom w:val="none" w:sz="0" w:space="0" w:color="auto"/>
+          <w:right w:val="none" w:sz="0" w:space="0" w:color="auto"/>
+          <w:insideH w:val="none" w:sz="0" w:space="0" w:color="auto"/>
+          <w:insideV w:val="none" w:sz="0" w:space="0" w:color="auto"/>
+        </w:tblBorders>
+        <w:tblLook w:val="04A0" w:firstRow="1" w:lastRow="0" w:firstColumn="1" w:lastColumn="0" w:noHBand="0" w:noVBand="1"/>
+      </w:tblPr>
+      <w:tblGrid>
+        <w:gridCol w:w="8505"/>
+        <w:gridCol w:w="511"/>
+      </w:tblGrid>
+      <w:tr>
+        <w:tc>
+          <w:tcPr>
+            <w:tcW w:w="8505" w:type="dxa"/>
+          </w:tcPr>
+          <w:p>
+            <w:pPr>
+              <w:spacing w:line="480" w:lineRule="auto"/>
+              <w:rPr>
+                <w:rFonts w:ascii="Times New Roman" w:hAnsi="Times New Roman" w:cs="Times New Roman"/>
+              </w:rPr>
+            </w:pPr>
+            <m:oMathPara>
+              <m:oMath>
+                <m:sSub>
+                  <m:sSubPr>
+                    <m:ctrlPr>
+                      <w:rPr>
+                        <w:rFonts w:ascii="Cambria Math" w:hAnsi="Cambria Math" w:cs="Times New Roman"/>
+                        <w:i/>
+                      </w:rPr>
+                    </m:ctrlPr>
+                  </m:sSubPr>
+                  <m:e>
+                    <m:sSubSup>
+                      <m:sSubSupPr>
+                        <m:ctrlPr>
+                          <w:rPr>
+                            <w:rFonts w:ascii="Cambria Math" w:hAnsi="Cambria Math" w:cs="Times New Roman"/>
+                            <w:i/>
+                          </w:rPr>
+                        </m:ctrlPr>
+                      </m:sSubSupPr>
+                      <m:e>
+                        <m:r>
+                          <w:rPr>
+                            <w:rFonts w:ascii="Cambria Math" w:hAnsi="Cambria Math" w:cs="Times New Roman"/>
+                          </w:rPr>
+                          <m:t>Y</m:t>
+                        </m:r>
+                      </m:e>
+                      <m:sub>
+                        <m:r>
+                          <w:rPr>
+                            <w:rFonts w:ascii="Cambria Math" w:hAnsi="Cambria Math" w:cs="Times New Roman"/>
+                          </w:rPr>
+                          <m:t>t,a, s</m:t>
+                        </m:r>
+                      </m:sub>
+                      <m:sup>
+                        <m:r>
+                          <w:rPr>
+                            <w:rFonts w:ascii="Cambria Math" w:hAnsi="Cambria Math" w:cs="Times New Roman"/>
+                          </w:rPr>
+                          <m:t>*</m:t>
+                        </m:r>
+                      </m:sup>
+                    </m:sSubSup>
+                  </m:e>
+                  <m:sub>
+                    <m:r>
+                      <w:rPr>
+                        <w:rFonts w:ascii="Cambria Math" w:hAnsi="Cambria Math" w:cs="Times New Roman"/>
+                      </w:rPr>
+                      <m:t xml:space="preserve"> </m:t>
+                    </m:r>
+                  </m:sub>
+                </m:sSub>
+                <m:r>
+                  <w:rPr>
+                    <w:rFonts w:ascii="Cambria Math" w:hAnsi="Cambria Math" w:cs="Times New Roman"/>
+                  </w:rPr>
+                  <m:t>=</m:t>
+                </m:r>
+                <m:r>
+                  <w:rPr>
+                    <w:rFonts w:ascii="Cambria Math" w:eastAsiaTheme="minorEastAsia" w:hAnsi="Cambria Math" w:cs="Times New Roman"/>
+                  </w:rPr>
+                  <m:t>(</m:t>
+                </m:r>
+                <m:sSub>
+                  <m:sSubPr>
+                    <m:ctrlPr>
+                      <w:rPr>
+                        <w:rFonts w:ascii="Cambria Math" w:hAnsi="Cambria Math" w:cs="Times New Roman"/>
+                        <w:i/>
+                      </w:rPr>
+                    </m:ctrlPr>
+                  </m:sSubPr>
+                  <m:e>
+                    <m:r>
+                      <w:rPr>
+                        <w:rFonts w:ascii="Cambria Math" w:hAnsi="Cambria Math" w:cs="Times New Roman"/>
+                      </w:rPr>
+                      <m:t>β</m:t>
+                    </m:r>
+                  </m:e>
+                  <m:sub>
+                    <m:r>
+                      <w:rPr>
+                        <w:rFonts w:ascii="Cambria Math" w:hAnsi="Cambria Math" w:cs="Times New Roman"/>
+                      </w:rPr>
+                      <m:t>0, a,s</m:t>
+                    </m:r>
+                  </m:sub>
+                </m:sSub>
+                <m:r>
+                  <w:rPr>
+                    <w:rFonts w:ascii="Cambria Math" w:eastAsiaTheme="minorEastAsia" w:hAnsi="Cambria Math" w:cs="Times New Roman"/>
+                  </w:rPr>
+                  <m:t xml:space="preserve">+ </m:t>
+                </m:r>
+                <m:sSub>
+                  <m:sSubPr>
+                    <m:ctrlPr>
+                      <w:rPr>
+                        <w:rFonts w:ascii="Cambria Math" w:hAnsi="Cambria Math" w:cs="Times New Roman"/>
+                        <w:i/>
+                      </w:rPr>
+                    </m:ctrlPr>
+                  </m:sSubPr>
+                  <m:e>
+                    <m:r>
+                      <w:rPr>
+                        <w:rFonts w:ascii="Cambria Math" w:hAnsi="Cambria Math" w:cs="Times New Roman"/>
+                      </w:rPr>
+                      <m:t>β</m:t>
+                    </m:r>
+                  </m:e>
+                  <m:sub>
+                    <m:r>
+                      <w:rPr>
+                        <w:rFonts w:ascii="Cambria Math" w:hAnsi="Cambria Math" w:cs="Times New Roman"/>
+                      </w:rPr>
+                      <m:t>2, a,s</m:t>
+                    </m:r>
+                  </m:sub>
+                </m:sSub>
+                <m:r>
+                  <w:rPr>
+                    <w:rFonts w:ascii="Cambria Math" w:hAnsi="Cambria Math" w:cs="Times New Roman"/>
+                  </w:rPr>
+                  <m:t xml:space="preserve">)+ </m:t>
+                </m:r>
+                <m:sSub>
+                  <m:sSubPr>
+                    <m:ctrlPr>
+                      <w:rPr>
+                        <w:rFonts w:ascii="Cambria Math" w:hAnsi="Cambria Math" w:cs="Times New Roman"/>
+                        <w:i/>
+                      </w:rPr>
+                    </m:ctrlPr>
+                  </m:sSubPr>
+                  <m:e>
+                    <m:r>
+                      <w:rPr>
+                        <w:rFonts w:ascii="Cambria Math" w:hAnsi="Cambria Math" w:cs="Times New Roman"/>
+                      </w:rPr>
+                      <m:t>(β</m:t>
+                    </m:r>
+                  </m:e>
+                  <m:sub>
+                    <m:r>
+                      <w:rPr>
+                        <w:rFonts w:ascii="Cambria Math" w:hAnsi="Cambria Math" w:cs="Times New Roman"/>
+                      </w:rPr>
+                      <m:t>1, a,s</m:t>
+                    </m:r>
+                  </m:sub>
+                </m:sSub>
+                <m:r>
+                  <w:rPr>
+                    <w:rFonts w:ascii="Cambria Math" w:hAnsi="Cambria Math" w:cs="Times New Roman"/>
+                  </w:rPr>
+                  <m:t xml:space="preserve">+ </m:t>
+                </m:r>
+                <m:sSub>
+                  <m:sSubPr>
+                    <m:ctrlPr>
+                      <w:rPr>
+                        <w:rFonts w:ascii="Cambria Math" w:hAnsi="Cambria Math" w:cs="Times New Roman"/>
+                        <w:i/>
+                      </w:rPr>
+                    </m:ctrlPr>
+                  </m:sSubPr>
+                  <m:e>
+                    <m:r>
+                      <w:rPr>
+                        <w:rFonts w:ascii="Cambria Math" w:hAnsi="Cambria Math" w:cs="Times New Roman"/>
+                      </w:rPr>
+                      <m:t>β</m:t>
+                    </m:r>
+                  </m:e>
+                  <m:sub>
+                    <m:r>
+                      <w:rPr>
+                        <w:rFonts w:ascii="Cambria Math" w:hAnsi="Cambria Math" w:cs="Times New Roman"/>
+                      </w:rPr>
+                      <m:t>3, a,s</m:t>
+                    </m:r>
+                  </m:sub>
+                </m:sSub>
+                <m:r>
+                  <w:rPr>
+                    <w:rFonts w:ascii="Cambria Math" w:hAnsi="Cambria Math" w:cs="Times New Roman"/>
+                  </w:rPr>
+                  <m:t xml:space="preserve">)t </m:t>
+                </m:r>
+              </m:oMath>
+            </m:oMathPara>
+          </w:p>
+        </w:tc>
+        <w:tc>
+          <w:tcPr>
+            <w:tcW w:w="511" w:type="dxa"/>
+          </w:tcPr>
+          <w:p>
+            <w:pPr>
+              <w:spacing w:line="480" w:lineRule="auto"/>
+              <w:rPr>
+                <w:rFonts w:ascii="Times New Roman" w:hAnsi="Times New Roman" w:cs="Times New Roman"/>
+              </w:rPr>
+            </w:pPr>
+            <w:r>
+              <w:rPr>
+                <w:rFonts w:ascii="Times New Roman" w:hAnsi="Times New Roman" w:cs="Times New Roman"/>
+              </w:rPr>
+              <w:t>(2)</w:t>
+            </w:r>
+          </w:p>
+        </w:tc>
+      </w:tr>
+    </w:tbl>
+    <w:p>
+      <w:pPr>
+        <w:spacing w:line="480" w:lineRule="auto"/>
+        <w:rPr>
+          <w:rFonts w:ascii="Times New Roman" w:eastAsiaTheme="minorEastAsia" w:hAnsi="Times New Roman" w:cs="Times New Roman"/>
+          <w:sz w:val="20"/>
+        </w:rPr>
+      </w:pPr>
+      <w:r>
+        <w:rPr>
+          <w:rFonts w:ascii="Times New Roman" w:hAnsi="Times New Roman" w:cs="Times New Roman"/>
+          <w:sz w:val="20"/>
+        </w:rPr>
+        <w:t xml:space="preserve">Predicted numbers of deaths at each age, for each sex, and in each year from 2011 to 2015 </w:t>
+      </w:r>
+      <m:oMath>
+        <m:sSubSup>
+          <m:sSubSupPr>
+            <m:ctrlPr>
+              <w:rPr>
+                <w:rFonts w:ascii="Cambria Math" w:hAnsi="Cambria Math" w:cs="Times New Roman"/>
+                <w:i/>
+                <w:sz w:val="20"/>
+              </w:rPr>
+            </m:ctrlPr>
+          </m:sSubSupPr>
+          <m:e>
+            <m:r>
+              <w:rPr>
+                <w:rFonts w:ascii="Cambria Math" w:hAnsi="Cambria Math" w:cs="Times New Roman"/>
+                <w:sz w:val="20"/>
+              </w:rPr>
+              <m:t>d</m:t>
+            </m:r>
+          </m:e>
+          <m:sub>
+            <m:r>
+              <w:rPr>
+                <w:rFonts w:ascii="Cambria Math" w:hAnsi="Cambria Math" w:cs="Times New Roman"/>
+                <w:sz w:val="20"/>
+              </w:rPr>
+              <m:t>t,a, s</m:t>
+            </m:r>
+          </m:sub>
+          <m:sup>
+            <m:r>
+              <w:rPr>
+                <w:rFonts w:ascii="Cambria Math" w:hAnsi="Cambria Math" w:cs="Times New Roman"/>
+                <w:sz w:val="20"/>
+              </w:rPr>
+              <m:t>*</m:t>
+            </m:r>
+          </m:sup>
+        </m:sSubSup>
+      </m:oMath>
+      <w:r>
+        <w:rPr>
+          <w:rFonts w:ascii="Times New Roman" w:eastAsiaTheme="minorEastAsia" w:hAnsi="Times New Roman" w:cs="Times New Roman"/>
+          <w:sz w:val="20"/>
+        </w:rPr>
+        <w:t xml:space="preserve"> </w:t>
+      </w:r>
+      <w:r>
+        <w:rPr>
+          <w:rFonts w:ascii="Times New Roman" w:hAnsi="Times New Roman" w:cs="Times New Roman"/>
+          <w:sz w:val="20"/>
+        </w:rPr>
+        <w:t xml:space="preserve"> were therefore calculated by multiplying the relevant age-year-sex specific population counts </w:t>
+      </w:r>
+      <m:oMath>
+        <m:sSub>
+          <m:sSubPr>
+            <m:ctrlPr>
+              <w:rPr>
+                <w:rFonts w:ascii="Cambria Math" w:hAnsi="Cambria Math" w:cs="Times New Roman"/>
+                <w:i/>
+                <w:sz w:val="20"/>
+              </w:rPr>
+            </m:ctrlPr>
+          </m:sSubPr>
+          <m:e>
+            <m:r>
+              <w:rPr>
+                <w:rFonts w:ascii="Cambria Math" w:hAnsi="Cambria Math" w:cs="Times New Roman"/>
+                <w:sz w:val="20"/>
+              </w:rPr>
+              <m:t>p</m:t>
+            </m:r>
+          </m:e>
+          <m:sub>
+            <m:r>
+              <w:rPr>
+                <w:rFonts w:ascii="Cambria Math" w:hAnsi="Cambria Math" w:cs="Times New Roman"/>
+                <w:sz w:val="20"/>
+              </w:rPr>
+              <m:t>t,a,s</m:t>
+            </m:r>
+          </m:sub>
+        </m:sSub>
+      </m:oMath>
+      <w:r>
+        <w:rPr>
+          <w:rFonts w:ascii="Times New Roman" w:eastAsiaTheme="minorEastAsia" w:hAnsi="Times New Roman" w:cs="Times New Roman"/>
+          <w:sz w:val="20"/>
+        </w:rPr>
+        <w:t xml:space="preserve"> by the requisite projected mortality rates, i.e. </w:t>
+      </w:r>
+    </w:p>
+    <w:tbl>
+      <w:tblPr>
+        <w:tblStyle w:val="TableGrid"/>
+        <w:tblW w:w="0" w:type="auto"/>
+        <w:tblBorders>
+          <w:top w:val="none" w:sz="0" w:space="0" w:color="auto"/>
+          <w:left w:val="none" w:sz="0" w:space="0" w:color="auto"/>
+          <w:bottom w:val="none" w:sz="0" w:space="0" w:color="auto"/>
+          <w:right w:val="none" w:sz="0" w:space="0" w:color="auto"/>
+          <w:insideH w:val="none" w:sz="0" w:space="0" w:color="auto"/>
+          <w:insideV w:val="none" w:sz="0" w:space="0" w:color="auto"/>
+        </w:tblBorders>
+        <w:tblLook w:val="04A0" w:firstRow="1" w:lastRow="0" w:firstColumn="1" w:lastColumn="0" w:noHBand="0" w:noVBand="1"/>
+      </w:tblPr>
+      <w:tblGrid>
+        <w:gridCol w:w="8505"/>
+        <w:gridCol w:w="511"/>
+      </w:tblGrid>
+      <w:tr>
+        <w:tc>
+          <w:tcPr>
+            <w:tcW w:w="8505" w:type="dxa"/>
+          </w:tcPr>
+          <w:p>
+            <w:pPr>
+              <w:spacing w:line="480" w:lineRule="auto"/>
+              <w:rPr>
+                <w:rFonts w:ascii="Times New Roman" w:eastAsiaTheme="minorEastAsia" w:hAnsi="Times New Roman" w:cs="Times New Roman"/>
+              </w:rPr>
+            </w:pPr>
+            <m:oMathPara>
+              <m:oMath>
+                <m:sSub>
+                  <m:sSubPr>
+                    <m:ctrlPr>
+                      <w:rPr>
+                        <w:rFonts w:ascii="Cambria Math" w:hAnsi="Cambria Math" w:cs="Times New Roman"/>
+                        <w:i/>
+                      </w:rPr>
+                    </m:ctrlPr>
+                  </m:sSubPr>
+                  <m:e>
+                    <m:sSubSup>
+                      <m:sSubSupPr>
+                        <m:ctrlPr>
+                          <w:rPr>
+                            <w:rFonts w:ascii="Cambria Math" w:hAnsi="Cambria Math" w:cs="Times New Roman"/>
+                            <w:i/>
+                          </w:rPr>
+                        </m:ctrlPr>
+                      </m:sSubSupPr>
+                      <m:e>
+                        <m:r>
+                          <w:rPr>
+                            <w:rFonts w:ascii="Cambria Math" w:hAnsi="Cambria Math" w:cs="Times New Roman"/>
+                          </w:rPr>
+                          <m:t>d</m:t>
+                        </m:r>
+                      </m:e>
+                      <m:sub>
+                        <m:r>
+                          <w:rPr>
+                            <w:rFonts w:ascii="Cambria Math" w:hAnsi="Cambria Math" w:cs="Times New Roman"/>
+                          </w:rPr>
+                          <m:t>t,a, s</m:t>
+                        </m:r>
+                      </m:sub>
+                      <m:sup>
+                        <m:r>
+                          <w:rPr>
+                            <w:rFonts w:ascii="Cambria Math" w:hAnsi="Cambria Math" w:cs="Times New Roman"/>
+                          </w:rPr>
+                          <m:t>*</m:t>
+                        </m:r>
+                      </m:sup>
+                    </m:sSubSup>
+                    <m:r>
+                      <m:rPr>
+                        <m:sty m:val="p"/>
+                      </m:rPr>
+                      <w:rPr>
+                        <w:rFonts w:ascii="Cambria Math" w:eastAsiaTheme="minorEastAsia" w:hAnsi="Cambria Math" w:cs="Times New Roman"/>
+                      </w:rPr>
+                      <m:t xml:space="preserve"> </m:t>
+                    </m:r>
+                    <m:r>
+                      <m:rPr>
+                        <m:sty m:val="p"/>
+                      </m:rPr>
+                      <w:rPr>
+                        <w:rFonts w:ascii="Cambria Math" w:hAnsi="Cambria Math" w:cs="Times New Roman"/>
+                      </w:rPr>
+                      <m:t xml:space="preserve"> </m:t>
+                    </m:r>
+                  </m:e>
+                  <m:sub>
+                    <m:r>
+                      <w:rPr>
+                        <w:rFonts w:ascii="Cambria Math" w:hAnsi="Cambria Math" w:cs="Times New Roman"/>
+                      </w:rPr>
+                      <m:t xml:space="preserve"> </m:t>
+                    </m:r>
+                  </m:sub>
+                </m:sSub>
+                <m:r>
+                  <w:rPr>
+                    <w:rFonts w:ascii="Cambria Math" w:hAnsi="Cambria Math" w:cs="Times New Roman"/>
+                  </w:rPr>
+                  <m:t>=</m:t>
+                </m:r>
+                <m:sSub>
+                  <m:sSubPr>
+                    <m:ctrlPr>
+                      <w:rPr>
+                        <w:rFonts w:ascii="Cambria Math" w:hAnsi="Cambria Math" w:cs="Times New Roman"/>
+                        <w:i/>
+                      </w:rPr>
+                    </m:ctrlPr>
+                  </m:sSubPr>
+                  <m:e>
+                    <m:r>
+                      <w:rPr>
+                        <w:rFonts w:ascii="Cambria Math" w:hAnsi="Cambria Math" w:cs="Times New Roman"/>
+                      </w:rPr>
+                      <m:t>p</m:t>
+                    </m:r>
+                  </m:e>
+                  <m:sub>
+                    <m:r>
+                      <w:rPr>
+                        <w:rFonts w:ascii="Cambria Math" w:hAnsi="Cambria Math" w:cs="Times New Roman"/>
+                      </w:rPr>
+                      <m:t>t,a,s</m:t>
+                    </m:r>
+                  </m:sub>
+                </m:sSub>
+                <m:sSup>
+                  <m:sSupPr>
+                    <m:ctrlPr>
+                      <w:rPr>
+                        <w:rFonts w:ascii="Cambria Math" w:eastAsiaTheme="minorEastAsia" w:hAnsi="Cambria Math" w:cs="Times New Roman"/>
+                        <w:i/>
+                      </w:rPr>
+                    </m:ctrlPr>
+                  </m:sSupPr>
+                  <m:e>
+                    <m:r>
+                      <w:rPr>
+                        <w:rFonts w:ascii="Cambria Math" w:eastAsiaTheme="minorEastAsia" w:hAnsi="Cambria Math" w:cs="Times New Roman"/>
+                      </w:rPr>
+                      <m:t>10</m:t>
+                    </m:r>
+                  </m:e>
+                  <m:sup>
+                    <m:sSubSup>
+                      <m:sSubSupPr>
+                        <m:ctrlPr>
+                          <w:rPr>
+                            <w:rFonts w:ascii="Cambria Math" w:hAnsi="Cambria Math" w:cs="Times New Roman"/>
+                            <w:i/>
+                          </w:rPr>
+                        </m:ctrlPr>
+                      </m:sSubSupPr>
+                      <m:e>
+                        <m:r>
+                          <w:rPr>
+                            <w:rFonts w:ascii="Cambria Math" w:hAnsi="Cambria Math" w:cs="Times New Roman"/>
+                          </w:rPr>
+                          <m:t>Y</m:t>
+                        </m:r>
+                      </m:e>
+                      <m:sub>
+                        <m:r>
+                          <w:rPr>
+                            <w:rFonts w:ascii="Cambria Math" w:hAnsi="Cambria Math" w:cs="Times New Roman"/>
+                          </w:rPr>
+                          <m:t>t,a, s</m:t>
+                        </m:r>
+                      </m:sub>
+                      <m:sup>
+                        <m:r>
+                          <w:rPr>
+                            <w:rFonts w:ascii="Cambria Math" w:hAnsi="Cambria Math" w:cs="Times New Roman"/>
+                          </w:rPr>
+                          <m:t>*</m:t>
+                        </m:r>
+                      </m:sup>
+                    </m:sSubSup>
+                  </m:sup>
+                </m:sSup>
+              </m:oMath>
+            </m:oMathPara>
+          </w:p>
+          <w:p>
+            <w:pPr>
+              <w:spacing w:line="480" w:lineRule="auto"/>
+              <w:rPr>
+                <w:rFonts w:ascii="Times New Roman" w:eastAsiaTheme="minorEastAsia" w:hAnsi="Times New Roman" w:cs="Times New Roman"/>
+              </w:rPr>
+            </w:pPr>
+          </w:p>
+          <w:p>
+            <w:pPr>
+              <w:spacing w:line="480" w:lineRule="auto"/>
+              <w:jc w:val="center"/>
+              <w:rPr>
+                <w:rFonts w:ascii="Times New Roman" w:eastAsiaTheme="minorEastAsia" w:hAnsi="Times New Roman" w:cs="Times New Roman"/>
+                <w:sz w:val="20"/>
+              </w:rPr>
+            </w:pPr>
+            <w:r>
+              <w:rPr>
+                <w:rFonts w:ascii="Times New Roman" w:eastAsiaTheme="minorEastAsia" w:hAnsi="Times New Roman" w:cs="Times New Roman"/>
+                <w:sz w:val="20"/>
+              </w:rPr>
+              <w:t>or equivalently</w:t>
+            </w:r>
+          </w:p>
+          <w:p>
+            <w:pPr>
+              <w:spacing w:line="480" w:lineRule="auto"/>
+              <w:jc w:val="center"/>
+              <w:rPr>
+                <w:rFonts w:ascii="Times New Roman" w:eastAsiaTheme="minorEastAsia" w:hAnsi="Times New Roman" w:cs="Times New Roman"/>
+              </w:rPr>
+            </w:pPr>
+          </w:p>
+          <w:p>
+            <w:pPr>
+              <w:spacing w:line="480" w:lineRule="auto"/>
+              <w:rPr>
+                <w:rFonts w:ascii="Times New Roman" w:eastAsiaTheme="minorEastAsia" w:hAnsi="Times New Roman" w:cs="Times New Roman"/>
+              </w:rPr>
+            </w:pPr>
+            <m:oMathPara>
+              <m:oMath>
+                <m:sSub>
+                  <m:sSubPr>
+                    <m:ctrlPr>
+                      <w:rPr>
+                        <w:rFonts w:ascii="Cambria Math" w:hAnsi="Cambria Math" w:cs="Times New Roman"/>
+                        <w:i/>
+                      </w:rPr>
+                    </m:ctrlPr>
+                  </m:sSubPr>
+                  <m:e>
+                    <m:sSubSup>
+                      <m:sSubSupPr>
+                        <m:ctrlPr>
+                          <w:rPr>
+                            <w:rFonts w:ascii="Cambria Math" w:hAnsi="Cambria Math" w:cs="Times New Roman"/>
+                            <w:i/>
+                          </w:rPr>
+                        </m:ctrlPr>
+                      </m:sSubSupPr>
+                      <m:e>
+                        <m:r>
+                          <w:rPr>
+                            <w:rFonts w:ascii="Cambria Math" w:hAnsi="Cambria Math" w:cs="Times New Roman"/>
+                          </w:rPr>
+                          <m:t>d</m:t>
+                        </m:r>
+                      </m:e>
+                      <m:sub>
+                        <m:r>
+                          <w:rPr>
+                            <w:rFonts w:ascii="Cambria Math" w:hAnsi="Cambria Math" w:cs="Times New Roman"/>
+                          </w:rPr>
+                          <m:t>t,a, s</m:t>
+                        </m:r>
+                      </m:sub>
+                      <m:sup>
+                        <m:r>
+                          <w:rPr>
+                            <w:rFonts w:ascii="Cambria Math" w:hAnsi="Cambria Math" w:cs="Times New Roman"/>
+                          </w:rPr>
+                          <m:t>*</m:t>
+                        </m:r>
+                      </m:sup>
+                    </m:sSubSup>
+                    <m:r>
+                      <m:rPr>
+                        <m:sty m:val="p"/>
+                      </m:rPr>
+                      <w:rPr>
+                        <w:rFonts w:ascii="Cambria Math" w:eastAsiaTheme="minorEastAsia" w:hAnsi="Cambria Math" w:cs="Times New Roman"/>
+                      </w:rPr>
+                      <m:t xml:space="preserve"> </m:t>
+                    </m:r>
+                    <m:r>
+                      <m:rPr>
+                        <m:sty m:val="p"/>
+                      </m:rPr>
+                      <w:rPr>
+                        <w:rFonts w:ascii="Cambria Math" w:hAnsi="Cambria Math" w:cs="Times New Roman"/>
+                      </w:rPr>
+                      <m:t xml:space="preserve"> </m:t>
+                    </m:r>
+                  </m:e>
+                  <m:sub>
+                    <m:r>
+                      <w:rPr>
+                        <w:rFonts w:ascii="Cambria Math" w:hAnsi="Cambria Math" w:cs="Times New Roman"/>
+                      </w:rPr>
+                      <m:t xml:space="preserve"> </m:t>
+                    </m:r>
+                  </m:sub>
+                </m:sSub>
+                <m:r>
+                  <w:rPr>
+                    <w:rFonts w:ascii="Cambria Math" w:hAnsi="Cambria Math" w:cs="Times New Roman"/>
+                  </w:rPr>
+                  <m:t>=</m:t>
+                </m:r>
+                <m:sSub>
+                  <m:sSubPr>
+                    <m:ctrlPr>
+                      <w:rPr>
+                        <w:rFonts w:ascii="Cambria Math" w:hAnsi="Cambria Math" w:cs="Times New Roman"/>
+                        <w:i/>
+                      </w:rPr>
+                    </m:ctrlPr>
+                  </m:sSubPr>
+                  <m:e>
+                    <m:r>
+                      <w:rPr>
+                        <w:rFonts w:ascii="Cambria Math" w:hAnsi="Cambria Math" w:cs="Times New Roman"/>
+                      </w:rPr>
+                      <m:t>p</m:t>
+                    </m:r>
+                  </m:e>
+                  <m:sub>
+                    <m:r>
+                      <w:rPr>
+                        <w:rFonts w:ascii="Cambria Math" w:hAnsi="Cambria Math" w:cs="Times New Roman"/>
+                      </w:rPr>
+                      <m:t>t,a,s</m:t>
+                    </m:r>
+                  </m:sub>
+                </m:sSub>
+                <m:sSubSup>
+                  <m:sSubSupPr>
+                    <m:ctrlPr>
+                      <w:rPr>
+                        <w:rFonts w:ascii="Cambria Math" w:hAnsi="Cambria Math" w:cs="Times New Roman"/>
+                        <w:i/>
+                      </w:rPr>
+                    </m:ctrlPr>
+                  </m:sSubSupPr>
+                  <m:e>
+                    <m:r>
+                      <w:rPr>
+                        <w:rFonts w:ascii="Cambria Math" w:hAnsi="Cambria Math" w:cs="Times New Roman"/>
+                      </w:rPr>
+                      <m:t>m</m:t>
+                    </m:r>
+                  </m:e>
+                  <m:sub>
+                    <m:r>
+                      <w:rPr>
+                        <w:rFonts w:ascii="Cambria Math" w:hAnsi="Cambria Math" w:cs="Times New Roman"/>
+                      </w:rPr>
+                      <m:t>t, a, s</m:t>
+                    </m:r>
+                  </m:sub>
+                  <m:sup>
+                    <m:r>
+                      <w:rPr>
+                        <w:rFonts w:ascii="Cambria Math" w:hAnsi="Cambria Math" w:cs="Times New Roman"/>
+                      </w:rPr>
+                      <m:t>*</m:t>
+                    </m:r>
+                  </m:sup>
+                </m:sSubSup>
+              </m:oMath>
+            </m:oMathPara>
+          </w:p>
+        </w:tc>
+        <w:tc>
+          <w:tcPr>
+            <w:tcW w:w="511" w:type="dxa"/>
+          </w:tcPr>
+          <w:p>
+            <w:pPr>
+              <w:spacing w:line="480" w:lineRule="auto"/>
+              <w:rPr>
+                <w:rFonts w:ascii="Times New Roman" w:hAnsi="Times New Roman" w:cs="Times New Roman"/>
+              </w:rPr>
+            </w:pPr>
+          </w:p>
+          <w:p>
+            <w:pPr>
+              <w:spacing w:line="480" w:lineRule="auto"/>
+              <w:rPr>
+                <w:rFonts w:ascii="Times New Roman" w:hAnsi="Times New Roman" w:cs="Times New Roman"/>
+              </w:rPr>
+            </w:pPr>
+          </w:p>
+          <w:p>
+            <w:pPr>
+              <w:spacing w:line="480" w:lineRule="auto"/>
+              <w:rPr>
+                <w:rFonts w:ascii="Times New Roman" w:hAnsi="Times New Roman" w:cs="Times New Roman"/>
+              </w:rPr>
+            </w:pPr>
+            <w:r>
+              <w:rPr>
+                <w:rFonts w:ascii="Times New Roman" w:hAnsi="Times New Roman" w:cs="Times New Roman"/>
+              </w:rPr>
+              <w:t>(3)</w:t>
+            </w:r>
+          </w:p>
+        </w:tc>
+      </w:tr>
+    </w:tbl>
+    <w:p>
+      <w:pPr>
+        <w:spacing w:line="480" w:lineRule="auto"/>
+        <w:rPr>
+          <w:rFonts w:ascii="Times New Roman" w:eastAsiaTheme="minorEastAsia" w:hAnsi="Times New Roman" w:cs="Times New Roman"/>
+          <w:sz w:val="20"/>
+        </w:rPr>
+      </w:pPr>
+      <w:r>
+        <w:rPr>
+          <w:rFonts w:ascii="Times New Roman" w:eastAsiaTheme="minorEastAsia" w:hAnsi="Times New Roman" w:cs="Times New Roman"/>
+          <w:sz w:val="20"/>
+        </w:rPr>
+        <w:t xml:space="preserve">Where </w:t>
+      </w:r>
+      <m:oMath>
+        <m:sSubSup>
+          <m:sSubSupPr>
+            <m:ctrlPr>
+              <w:rPr>
+                <w:rFonts w:ascii="Cambria Math" w:hAnsi="Cambria Math" w:cs="Times New Roman"/>
+                <w:i/>
+                <w:sz w:val="20"/>
+              </w:rPr>
+            </m:ctrlPr>
+          </m:sSubSupPr>
+          <m:e>
+            <m:r>
+              <w:rPr>
+                <w:rFonts w:ascii="Cambria Math" w:hAnsi="Cambria Math" w:cs="Times New Roman"/>
+                <w:sz w:val="20"/>
+              </w:rPr>
+              <m:t>m</m:t>
+            </m:r>
+          </m:e>
+          <m:sub>
+            <m:r>
+              <w:rPr>
+                <w:rFonts w:ascii="Cambria Math" w:hAnsi="Cambria Math" w:cs="Times New Roman"/>
+                <w:sz w:val="20"/>
+              </w:rPr>
+              <m:t>t, a, s</m:t>
+            </m:r>
+          </m:sub>
+          <m:sup>
+            <m:r>
+              <w:rPr>
+                <w:rFonts w:ascii="Cambria Math" w:hAnsi="Cambria Math" w:cs="Times New Roman"/>
+                <w:sz w:val="20"/>
+              </w:rPr>
+              <m:t>*</m:t>
+            </m:r>
+          </m:sup>
+        </m:sSubSup>
+      </m:oMath>
+      <w:r>
+        <w:rPr>
+          <w:rFonts w:ascii="Times New Roman" w:eastAsiaTheme="minorEastAsia" w:hAnsi="Times New Roman" w:cs="Times New Roman"/>
+          <w:sz w:val="20"/>
+        </w:rPr>
+        <w:t xml:space="preserve"> is the projected mortality rate rather than log rate. </w:t>
+      </w:r>
+    </w:p>
+    <w:p>
+      <w:pPr>
+        <w:spacing w:line="480" w:lineRule="auto"/>
+        <w:rPr>
+          <w:rFonts w:ascii="Times New Roman" w:eastAsiaTheme="minorEastAsia" w:hAnsi="Times New Roman" w:cs="Times New Roman"/>
+          <w:sz w:val="20"/>
+        </w:rPr>
+      </w:pPr>
+      <w:r>
+        <w:rPr>
+          <w:rFonts w:ascii="Times New Roman" w:eastAsiaTheme="minorEastAsia" w:hAnsi="Times New Roman" w:cs="Times New Roman"/>
+          <w:sz w:val="20"/>
+        </w:rPr>
+        <w:t xml:space="preserve">The age-sex specific differences in deaths are </w:t>
+      </w:r>
+      <w:proofErr w:type="gramStart"/>
+      <w:r>
+        <w:rPr>
+          <w:rFonts w:ascii="Times New Roman" w:eastAsiaTheme="minorEastAsia" w:hAnsi="Times New Roman" w:cs="Times New Roman"/>
+          <w:sz w:val="20"/>
+        </w:rPr>
+        <w:t xml:space="preserve">therefore </w:t>
+      </w:r>
+      <w:proofErr w:type="gramEnd"/>
+      <m:oMath>
+        <m:sSub>
+          <m:sSubPr>
+            <m:ctrlPr>
+              <w:rPr>
+                <w:rFonts w:ascii="Cambria Math" w:eastAsiaTheme="minorEastAsia" w:hAnsi="Cambria Math" w:cs="Times New Roman"/>
+                <w:i/>
+                <w:sz w:val="20"/>
+              </w:rPr>
+            </m:ctrlPr>
+          </m:sSubPr>
+          <m:e>
+            <m:r>
+              <w:rPr>
+                <w:rFonts w:ascii="Cambria Math" w:eastAsiaTheme="minorEastAsia" w:hAnsi="Cambria Math" w:cs="Times New Roman"/>
+                <w:sz w:val="20"/>
+              </w:rPr>
+              <m:t>∆</m:t>
+            </m:r>
+          </m:e>
+          <m:sub>
+            <m:r>
+              <w:rPr>
+                <w:rFonts w:ascii="Cambria Math" w:eastAsiaTheme="minorEastAsia" w:hAnsi="Cambria Math" w:cs="Times New Roman"/>
+                <w:sz w:val="20"/>
+              </w:rPr>
+              <m:t>t,a,s</m:t>
+            </m:r>
+          </m:sub>
+        </m:sSub>
+        <m:r>
+          <w:rPr>
+            <w:rFonts w:ascii="Cambria Math" w:eastAsiaTheme="minorEastAsia" w:hAnsi="Cambria Math" w:cs="Times New Roman"/>
+            <w:sz w:val="20"/>
+          </w:rPr>
+          <m:t xml:space="preserve">= </m:t>
+        </m:r>
+        <m:sSub>
+          <m:sSubPr>
+            <m:ctrlPr>
+              <w:rPr>
+                <w:rFonts w:ascii="Cambria Math" w:eastAsiaTheme="minorEastAsia" w:hAnsi="Cambria Math" w:cs="Times New Roman"/>
+                <w:i/>
+                <w:sz w:val="20"/>
+              </w:rPr>
+            </m:ctrlPr>
+          </m:sSubPr>
+          <m:e>
+            <m:r>
+              <w:rPr>
+                <w:rFonts w:ascii="Cambria Math" w:eastAsiaTheme="minorEastAsia" w:hAnsi="Cambria Math" w:cs="Times New Roman"/>
+                <w:sz w:val="20"/>
+              </w:rPr>
+              <m:t>d</m:t>
+            </m:r>
+          </m:e>
+          <m:sub>
+            <m:r>
+              <w:rPr>
+                <w:rFonts w:ascii="Cambria Math" w:eastAsiaTheme="minorEastAsia" w:hAnsi="Cambria Math" w:cs="Times New Roman"/>
+                <w:sz w:val="20"/>
+              </w:rPr>
+              <m:t>t,a,s</m:t>
+            </m:r>
+          </m:sub>
+        </m:sSub>
+        <m:r>
+          <w:rPr>
+            <w:rFonts w:ascii="Cambria Math" w:eastAsiaTheme="minorEastAsia" w:hAnsi="Cambria Math" w:cs="Times New Roman"/>
+            <w:sz w:val="20"/>
+          </w:rPr>
+          <m:t xml:space="preserve">- </m:t>
+        </m:r>
+        <m:sSubSup>
+          <m:sSubSupPr>
+            <m:ctrlPr>
+              <w:rPr>
+                <w:rFonts w:ascii="Cambria Math" w:hAnsi="Cambria Math" w:cs="Times New Roman"/>
+                <w:i/>
+                <w:sz w:val="20"/>
+              </w:rPr>
+            </m:ctrlPr>
+          </m:sSubSupPr>
+          <m:e>
+            <m:r>
+              <w:rPr>
+                <w:rFonts w:ascii="Cambria Math" w:hAnsi="Cambria Math" w:cs="Times New Roman"/>
+                <w:sz w:val="20"/>
+              </w:rPr>
+              <m:t>d</m:t>
+            </m:r>
+          </m:e>
+          <m:sub>
+            <m:r>
+              <w:rPr>
+                <w:rFonts w:ascii="Cambria Math" w:hAnsi="Cambria Math" w:cs="Times New Roman"/>
+                <w:sz w:val="20"/>
+              </w:rPr>
+              <m:t>t,a, s</m:t>
+            </m:r>
+          </m:sub>
+          <m:sup>
+            <m:r>
+              <w:rPr>
+                <w:rFonts w:ascii="Cambria Math" w:hAnsi="Cambria Math" w:cs="Times New Roman"/>
+                <w:sz w:val="20"/>
+              </w:rPr>
+              <m:t>*</m:t>
+            </m:r>
+          </m:sup>
+        </m:sSubSup>
+      </m:oMath>
+      <w:r>
+        <w:rPr>
+          <w:rFonts w:ascii="Times New Roman" w:eastAsiaTheme="minorEastAsia" w:hAnsi="Times New Roman" w:cs="Times New Roman"/>
+          <w:sz w:val="20"/>
+        </w:rPr>
+        <w:t xml:space="preserve">, and the total difference in deaths by age A, shown in figures xxx, is </w:t>
+      </w:r>
+      <m:oMath>
+        <m:sSub>
+          <m:sSubPr>
+            <m:ctrlPr>
+              <w:rPr>
+                <w:rFonts w:ascii="Cambria Math" w:eastAsiaTheme="minorEastAsia" w:hAnsi="Cambria Math" w:cs="Times New Roman"/>
+                <w:i/>
+                <w:sz w:val="20"/>
+              </w:rPr>
+            </m:ctrlPr>
+          </m:sSubPr>
+          <m:e>
+            <m:r>
+              <w:rPr>
+                <w:rFonts w:ascii="Cambria Math" w:eastAsiaTheme="minorEastAsia" w:hAnsi="Cambria Math" w:cs="Times New Roman"/>
+                <w:sz w:val="20"/>
+              </w:rPr>
+              <m:t>D</m:t>
+            </m:r>
+          </m:e>
+          <m:sub>
+            <m:r>
+              <w:rPr>
+                <w:rFonts w:ascii="Cambria Math" w:eastAsiaTheme="minorEastAsia" w:hAnsi="Cambria Math" w:cs="Times New Roman"/>
+                <w:sz w:val="20"/>
+              </w:rPr>
+              <m:t>t,A,s</m:t>
+            </m:r>
+          </m:sub>
+        </m:sSub>
+        <m:r>
+          <w:rPr>
+            <w:rFonts w:ascii="Cambria Math" w:eastAsiaTheme="minorEastAsia" w:hAnsi="Cambria Math" w:cs="Times New Roman"/>
+            <w:sz w:val="20"/>
+          </w:rPr>
+          <m:t xml:space="preserve">= </m:t>
+        </m:r>
+        <m:nary>
+          <m:naryPr>
+            <m:chr m:val="∑"/>
+            <m:limLoc m:val="subSup"/>
+            <m:ctrlPr>
+              <w:rPr>
+                <w:rFonts w:ascii="Cambria Math" w:eastAsiaTheme="minorEastAsia" w:hAnsi="Cambria Math" w:cs="Times New Roman"/>
+                <w:i/>
+                <w:sz w:val="20"/>
+              </w:rPr>
+            </m:ctrlPr>
+          </m:naryPr>
+          <m:sub>
+            <m:r>
+              <w:rPr>
+                <w:rFonts w:ascii="Cambria Math" w:eastAsiaTheme="minorEastAsia" w:hAnsi="Cambria Math" w:cs="Times New Roman"/>
+                <w:sz w:val="20"/>
+              </w:rPr>
+              <m:t>a=0</m:t>
+            </m:r>
+          </m:sub>
+          <m:sup>
+            <m:r>
+              <w:rPr>
+                <w:rFonts w:ascii="Cambria Math" w:eastAsiaTheme="minorEastAsia" w:hAnsi="Cambria Math" w:cs="Times New Roman"/>
+                <w:sz w:val="20"/>
+              </w:rPr>
+              <m:t>A</m:t>
+            </m:r>
+          </m:sup>
+          <m:e>
+            <m:sSub>
+              <m:sSubPr>
+                <m:ctrlPr>
+                  <w:rPr>
+                    <w:rFonts w:ascii="Cambria Math" w:eastAsiaTheme="minorEastAsia" w:hAnsi="Cambria Math" w:cs="Times New Roman"/>
+                    <w:i/>
+                    <w:sz w:val="20"/>
+                  </w:rPr>
+                </m:ctrlPr>
+              </m:sSubPr>
+              <m:e>
+                <m:r>
+                  <w:rPr>
+                    <w:rFonts w:ascii="Cambria Math" w:eastAsiaTheme="minorEastAsia" w:hAnsi="Cambria Math" w:cs="Times New Roman"/>
+                    <w:sz w:val="20"/>
+                  </w:rPr>
+                  <m:t>∆</m:t>
+                </m:r>
+              </m:e>
+              <m:sub>
+                <m:r>
+                  <w:rPr>
+                    <w:rFonts w:ascii="Cambria Math" w:eastAsiaTheme="minorEastAsia" w:hAnsi="Cambria Math" w:cs="Times New Roman"/>
+                    <w:sz w:val="20"/>
+                  </w:rPr>
+                  <m:t>t,a,s</m:t>
+                </m:r>
+              </m:sub>
+            </m:sSub>
+          </m:e>
+        </m:nary>
+      </m:oMath>
+      <w:r>
+        <w:rPr>
+          <w:rFonts w:ascii="Times New Roman" w:eastAsiaTheme="minorEastAsia" w:hAnsi="Times New Roman" w:cs="Times New Roman"/>
+          <w:sz w:val="20"/>
+        </w:rPr>
+        <w:t>.</w:t>
+      </w:r>
+    </w:p>
+    <w:p>
+      <w:pPr>
+        <w:pStyle w:val="Heading3"/>
+        <w:spacing w:line="480" w:lineRule="auto"/>
+        <w:rPr>
+          <w:rFonts w:ascii="Times New Roman" w:hAnsi="Times New Roman" w:cs="Times New Roman"/>
+          <w:b/>
+          <w:color w:val="auto"/>
+          <w:sz w:val="20"/>
+          <w:szCs w:val="20"/>
+        </w:rPr>
+      </w:pPr>
+      <w:r>
+        <w:rPr>
+          <w:rFonts w:ascii="Times New Roman" w:hAnsi="Times New Roman" w:cs="Times New Roman"/>
+          <w:b/>
+          <w:color w:val="auto"/>
+          <w:sz w:val="20"/>
+          <w:szCs w:val="20"/>
+        </w:rPr>
+        <w:t>Summary of regression coefficients for different ages in standard model</w:t>
+      </w:r>
+    </w:p>
+    <w:p>
+      <w:pPr>
+        <w:spacing w:line="480" w:lineRule="auto"/>
+        <w:rPr>
+          <w:rFonts w:ascii="Times New Roman" w:hAnsi="Times New Roman" w:cs="Times New Roman"/>
+          <w:sz w:val="20"/>
+        </w:rPr>
+      </w:pPr>
+      <w:r>
+        <w:rPr>
+          <w:rFonts w:ascii="Times New Roman" w:hAnsi="Times New Roman" w:cs="Times New Roman"/>
+          <w:sz w:val="20"/>
+        </w:rPr>
+        <w:t xml:space="preserve">The following figure shows the regression coefficients for each of the age-specific models produced. The bands show 1.96 standard deviations above and below the central parameter estimates indicated by the line. GFC: Global Financial Crisis; NL: New Labour. </w:t>
+      </w:r>
+    </w:p>
+    <w:p/>
     <w:p/>
     <w:p/>
     <w:sectPr>
@@ -2136,6 +4138,28 @@
     <w:name w:val="Normal"/>
     <w:qFormat/>
   </w:style>
+  <w:style w:type="paragraph" w:styleId="Heading3">
+    <w:name w:val="heading 3"/>
+    <w:basedOn w:val="Normal"/>
+    <w:next w:val="Normal"/>
+    <w:link w:val="Heading3Char"/>
+    <w:uiPriority w:val="9"/>
+    <w:unhideWhenUsed/>
+    <w:qFormat/>
+    <w:rsid w:val="00642EE0"/>
+    <w:pPr>
+      <w:keepNext/>
+      <w:keepLines/>
+      <w:spacing w:before="40" w:after="0"/>
+      <w:outlineLvl w:val="2"/>
+    </w:pPr>
+    <w:rPr>
+      <w:rFonts w:asciiTheme="majorHAnsi" w:eastAsiaTheme="majorEastAsia" w:hAnsiTheme="majorHAnsi" w:cstheme="majorBidi"/>
+      <w:color w:val="1F4D78" w:themeColor="accent1" w:themeShade="7F"/>
+      <w:sz w:val="24"/>
+      <w:szCs w:val="24"/>
+    </w:rPr>
+  </w:style>
   <w:style w:type="character" w:default="1" w:styleId="DefaultParagraphFont">
     <w:name w:val="Default Paragraph Font"/>
     <w:uiPriority w:val="1"/>
@@ -2192,6 +4216,19 @@
         <w:insideV w:val="single" w:sz="4" w:space="0" w:color="auto"/>
       </w:tblBorders>
     </w:tblPr>
+  </w:style>
+  <w:style w:type="character" w:customStyle="1" w:styleId="Heading3Char">
+    <w:name w:val="Heading 3 Char"/>
+    <w:basedOn w:val="DefaultParagraphFont"/>
+    <w:link w:val="Heading3"/>
+    <w:uiPriority w:val="9"/>
+    <w:rsid w:val="00642EE0"/>
+    <w:rPr>
+      <w:rFonts w:asciiTheme="majorHAnsi" w:eastAsiaTheme="majorEastAsia" w:hAnsiTheme="majorHAnsi" w:cstheme="majorBidi"/>
+      <w:color w:val="1F4D78" w:themeColor="accent1" w:themeShade="7F"/>
+      <w:sz w:val="24"/>
+      <w:szCs w:val="24"/>
+    </w:rPr>
   </w:style>
 </w:styles>
 </file>

</xml_diff>